<commit_message>
Final commit-Runs locally on Chrome and Windows
TO RUN SCRIPT:
From terminal:
Amazon.flatfile.py can be from terminal. Go to root. 
Pythpn file path of Amazon.flatfile.py (python .\legwork\Amazon-flatfile.py)

From PyCharm:
Open Pycharm -open project CBH-locate and open Amazonflatfile.py-------rt-clk click on Run option
</commit_message>
<xml_diff>
--- a/Vir_Sel_folder/CBH_Readme _testinfo.docx
+++ b/Vir_Sel_folder/CBH_Readme _testinfo.docx
@@ -4,6 +4,704 @@
   <w:body>
     <w:p>
       <w:pPr>
+        <w:shd w:val="clear" w:color="auto" w:fill="FFFFFF"/>
+        <w:spacing w:before="360" w:after="240" w:line="240" w:lineRule="auto"/>
+        <w:outlineLvl w:val="1"/>
+        <w:rPr>
+          <w:rFonts w:ascii="Segoe UI" w:eastAsia="Times New Roman" w:hAnsi="Segoe UI" w:cs="Segoe UI"/>
+          <w:b/>
+          <w:bCs/>
+          <w:color w:val="24292F"/>
+          <w:sz w:val="36"/>
+          <w:szCs w:val="36"/>
+        </w:rPr>
+      </w:pPr>
+      <w:r>
+        <w:rPr>
+          <w:rFonts w:ascii="Segoe UI" w:eastAsia="Times New Roman" w:hAnsi="Segoe UI" w:cs="Segoe UI"/>
+          <w:b/>
+          <w:bCs/>
+          <w:color w:val="24292F"/>
+          <w:sz w:val="36"/>
+          <w:szCs w:val="36"/>
+        </w:rPr>
+        <w:t>Checklist of what we expect from this assignment ?</w:t>
+      </w:r>
+    </w:p>
+    <w:p>
+      <w:pPr>
+        <w:numPr>
+          <w:ilvl w:val="0"/>
+          <w:numId w:val="1"/>
+        </w:numPr>
+        <w:shd w:val="clear" w:color="auto" w:fill="FFFFFF"/>
+        <w:spacing w:before="100" w:beforeAutospacing="1" w:after="100" w:afterAutospacing="1" w:line="240" w:lineRule="auto"/>
+        <w:rPr>
+          <w:rFonts w:ascii="Segoe UI" w:eastAsia="Times New Roman" w:hAnsi="Segoe UI" w:cs="Segoe UI"/>
+          <w:b/>
+          <w:bCs/>
+          <w:color w:val="24292F"/>
+          <w:sz w:val="24"/>
+          <w:szCs w:val="24"/>
+        </w:rPr>
+      </w:pPr>
+      <w:r>
+        <w:rPr>
+          <w:rFonts w:ascii="Segoe UI" w:eastAsia="Times New Roman" w:hAnsi="Segoe UI" w:cs="Segoe UI"/>
+          <w:color w:val="24292F"/>
+          <w:sz w:val="24"/>
+          <w:szCs w:val="24"/>
+        </w:rPr>
+        <w:object w:dxaOrig="225" w:dyaOrig="225" w14:anchorId="0A66F9EA">
+          <v:shapetype id="_x0000_t75" coordsize="21600,21600" o:spt="75" o:preferrelative="t" path="m@4@5l@4@11@9@11@9@5xe" filled="f" stroked="f">
+            <v:stroke joinstyle="miter"/>
+            <v:formulas>
+              <v:f eqn="if lineDrawn pixelLineWidth 0"/>
+              <v:f eqn="sum @0 1 0"/>
+              <v:f eqn="sum 0 0 @1"/>
+              <v:f eqn="prod @2 1 2"/>
+              <v:f eqn="prod @3 21600 pixelWidth"/>
+              <v:f eqn="prod @3 21600 pixelHeight"/>
+              <v:f eqn="sum @0 0 1"/>
+              <v:f eqn="prod @6 1 2"/>
+              <v:f eqn="prod @7 21600 pixelWidth"/>
+              <v:f eqn="sum @8 21600 0"/>
+              <v:f eqn="prod @7 21600 pixelHeight"/>
+              <v:f eqn="sum @10 21600 0"/>
+            </v:formulas>
+            <v:path o:extrusionok="f" gradientshapeok="t" o:connecttype="rect"/>
+            <o:lock v:ext="edit" aspectratio="t"/>
+          </v:shapetype>
+          <v:shape id="_x0000_i1051" type="#_x0000_t75" style="width:17.7pt;height:15.6pt" o:ole="">
+            <v:imagedata r:id="rId5" o:title=""/>
+          </v:shape>
+          <w:control r:id="rId6" w:name="DefaultOcxName" w:shapeid="_x0000_i1051"/>
+        </w:object>
+      </w:r>
+      <w:r>
+        <w:rPr>
+          <w:rFonts w:ascii="Segoe UI" w:eastAsia="Times New Roman" w:hAnsi="Segoe UI" w:cs="Segoe UI"/>
+          <w:color w:val="24292F"/>
+          <w:sz w:val="24"/>
+          <w:szCs w:val="24"/>
+        </w:rPr>
+        <w:t> Completion of the assignment.</w:t>
+      </w:r>
+      <w:r>
+        <w:rPr>
+          <w:rFonts w:ascii="Segoe UI" w:eastAsia="Times New Roman" w:hAnsi="Segoe UI" w:cs="Segoe UI"/>
+          <w:color w:val="24292F"/>
+          <w:sz w:val="24"/>
+          <w:szCs w:val="24"/>
+        </w:rPr>
+        <w:t xml:space="preserve">  </w:t>
+      </w:r>
+      <w:r>
+        <w:rPr>
+          <w:rFonts w:ascii="Segoe UI" w:eastAsia="Times New Roman" w:hAnsi="Segoe UI" w:cs="Segoe UI"/>
+          <w:color w:val="24292F"/>
+          <w:sz w:val="24"/>
+          <w:szCs w:val="24"/>
+        </w:rPr>
+        <w:t xml:space="preserve">– </w:t>
+      </w:r>
+      <w:r>
+        <w:rPr>
+          <w:rFonts w:ascii="Segoe UI" w:eastAsia="Times New Roman" w:hAnsi="Segoe UI" w:cs="Segoe UI"/>
+          <w:b/>
+          <w:bCs/>
+          <w:color w:val="24292F"/>
+          <w:sz w:val="24"/>
+          <w:szCs w:val="24"/>
+        </w:rPr>
+        <w:t>Automated all the steps on Amazon site with a check on ‘About Item’ text, scripts locally on Chrome browser and Windows</w:t>
+      </w:r>
+    </w:p>
+    <w:p>
+      <w:pPr>
+        <w:numPr>
+          <w:ilvl w:val="0"/>
+          <w:numId w:val="1"/>
+        </w:numPr>
+        <w:shd w:val="clear" w:color="auto" w:fill="FFFFFF"/>
+        <w:spacing w:before="60" w:after="100" w:afterAutospacing="1" w:line="240" w:lineRule="auto"/>
+        <w:rPr>
+          <w:rFonts w:ascii="Segoe UI" w:eastAsia="Times New Roman" w:hAnsi="Segoe UI" w:cs="Segoe UI"/>
+          <w:b/>
+          <w:bCs/>
+          <w:color w:val="24292F"/>
+          <w:sz w:val="24"/>
+          <w:szCs w:val="24"/>
+        </w:rPr>
+      </w:pPr>
+      <w:r>
+        <w:rPr>
+          <w:rFonts w:ascii="Segoe UI" w:eastAsia="Times New Roman" w:hAnsi="Segoe UI" w:cs="Segoe UI"/>
+          <w:color w:val="24292F"/>
+          <w:sz w:val="24"/>
+          <w:szCs w:val="24"/>
+        </w:rPr>
+        <w:object w:dxaOrig="225" w:dyaOrig="225" w14:anchorId="2B8E41CD">
+          <v:shape id="_x0000_i1050" type="#_x0000_t75" style="width:17.7pt;height:15.6pt" o:ole="">
+            <v:imagedata r:id="rId5" o:title=""/>
+          </v:shape>
+          <w:control r:id="rId7" w:name="DefaultOcxName1" w:shapeid="_x0000_i1050"/>
+        </w:object>
+      </w:r>
+      <w:r>
+        <w:rPr>
+          <w:rFonts w:ascii="Segoe UI" w:eastAsia="Times New Roman" w:hAnsi="Segoe UI" w:cs="Segoe UI"/>
+          <w:color w:val="24292F"/>
+          <w:sz w:val="24"/>
+          <w:szCs w:val="24"/>
+        </w:rPr>
+        <w:t> Test should run and pass in Chrome browser.</w:t>
+      </w:r>
+      <w:r>
+        <w:rPr>
+          <w:rFonts w:ascii="Segoe UI" w:eastAsia="Times New Roman" w:hAnsi="Segoe UI" w:cs="Segoe UI"/>
+          <w:color w:val="24292F"/>
+          <w:sz w:val="24"/>
+          <w:szCs w:val="24"/>
+        </w:rPr>
+        <w:t xml:space="preserve"> --------</w:t>
+      </w:r>
+      <w:r>
+        <w:rPr>
+          <w:rFonts w:ascii="Segoe UI" w:eastAsia="Times New Roman" w:hAnsi="Segoe UI" w:cs="Segoe UI"/>
+          <w:b/>
+          <w:bCs/>
+          <w:color w:val="24292F"/>
+          <w:sz w:val="24"/>
+          <w:szCs w:val="24"/>
+        </w:rPr>
+        <w:t>Amazon-flatfile.py runs on Chrome browser locally</w:t>
+      </w:r>
+    </w:p>
+    <w:p>
+      <w:pPr>
+        <w:numPr>
+          <w:ilvl w:val="0"/>
+          <w:numId w:val="1"/>
+        </w:numPr>
+        <w:shd w:val="clear" w:color="auto" w:fill="FFFFFF"/>
+        <w:spacing w:before="60" w:after="100" w:afterAutospacing="1" w:line="240" w:lineRule="auto"/>
+        <w:rPr>
+          <w:rFonts w:ascii="Segoe UI" w:eastAsia="Times New Roman" w:hAnsi="Segoe UI" w:cs="Segoe UI"/>
+          <w:b/>
+          <w:bCs/>
+          <w:color w:val="24292F"/>
+          <w:sz w:val="24"/>
+          <w:szCs w:val="24"/>
+        </w:rPr>
+      </w:pPr>
+      <w:r>
+        <w:rPr>
+          <w:rFonts w:ascii="Segoe UI" w:eastAsia="Times New Roman" w:hAnsi="Segoe UI" w:cs="Segoe UI"/>
+          <w:color w:val="24292F"/>
+          <w:sz w:val="24"/>
+          <w:szCs w:val="24"/>
+        </w:rPr>
+        <w:object w:dxaOrig="225" w:dyaOrig="225" w14:anchorId="0B7F2D5E">
+          <v:shape id="_x0000_i1049" type="#_x0000_t75" style="width:17.7pt;height:15.6pt" o:ole="">
+            <v:imagedata r:id="rId5" o:title=""/>
+          </v:shape>
+          <w:control r:id="rId8" w:name="DefaultOcxName2" w:shapeid="_x0000_i1049"/>
+        </w:object>
+      </w:r>
+      <w:r>
+        <w:rPr>
+          <w:rFonts w:ascii="Segoe UI" w:eastAsia="Times New Roman" w:hAnsi="Segoe UI" w:cs="Segoe UI"/>
+          <w:color w:val="24292F"/>
+          <w:sz w:val="24"/>
+          <w:szCs w:val="24"/>
+        </w:rPr>
+        <w:t xml:space="preserve"> Platform independent. (It should run on Windows, Mac or </w:t>
+      </w:r>
+      <w:proofErr w:type="spellStart"/>
+      <w:r>
+        <w:rPr>
+          <w:rFonts w:ascii="Segoe UI" w:eastAsia="Times New Roman" w:hAnsi="Segoe UI" w:cs="Segoe UI"/>
+          <w:color w:val="24292F"/>
+          <w:sz w:val="24"/>
+          <w:szCs w:val="24"/>
+        </w:rPr>
+        <w:t>linux</w:t>
+      </w:r>
+      <w:proofErr w:type="spellEnd"/>
+      <w:r>
+        <w:rPr>
+          <w:rFonts w:ascii="Segoe UI" w:eastAsia="Times New Roman" w:hAnsi="Segoe UI" w:cs="Segoe UI"/>
+          <w:color w:val="24292F"/>
+          <w:sz w:val="24"/>
+          <w:szCs w:val="24"/>
+        </w:rPr>
+        <w:t>)</w:t>
+      </w:r>
+      <w:r>
+        <w:rPr>
+          <w:rFonts w:ascii="Segoe UI" w:eastAsia="Times New Roman" w:hAnsi="Segoe UI" w:cs="Segoe UI"/>
+          <w:color w:val="24292F"/>
+          <w:sz w:val="24"/>
+          <w:szCs w:val="24"/>
+        </w:rPr>
+        <w:t xml:space="preserve">   ------</w:t>
+      </w:r>
+      <w:r>
+        <w:rPr>
+          <w:rFonts w:ascii="Segoe UI" w:eastAsia="Times New Roman" w:hAnsi="Segoe UI" w:cs="Segoe UI"/>
+          <w:b/>
+          <w:bCs/>
+          <w:color w:val="24292F"/>
+          <w:sz w:val="24"/>
+          <w:szCs w:val="24"/>
+        </w:rPr>
+        <w:t>R</w:t>
+      </w:r>
+      <w:r>
+        <w:rPr>
+          <w:rFonts w:ascii="Segoe UI" w:eastAsia="Times New Roman" w:hAnsi="Segoe UI" w:cs="Segoe UI"/>
+          <w:b/>
+          <w:bCs/>
+          <w:color w:val="24292F"/>
+          <w:sz w:val="24"/>
+          <w:szCs w:val="24"/>
+        </w:rPr>
+        <w:t>uns on Windows</w:t>
+      </w:r>
+    </w:p>
+    <w:p>
+      <w:pPr>
+        <w:numPr>
+          <w:ilvl w:val="0"/>
+          <w:numId w:val="1"/>
+        </w:numPr>
+        <w:shd w:val="clear" w:color="auto" w:fill="FFFFFF"/>
+        <w:spacing w:before="60" w:after="100" w:afterAutospacing="1" w:line="240" w:lineRule="auto"/>
+        <w:rPr>
+          <w:rFonts w:ascii="Segoe UI" w:eastAsia="Times New Roman" w:hAnsi="Segoe UI" w:cs="Segoe UI"/>
+          <w:color w:val="24292F"/>
+          <w:sz w:val="24"/>
+          <w:szCs w:val="24"/>
+        </w:rPr>
+      </w:pPr>
+      <w:r>
+        <w:rPr>
+          <w:rFonts w:ascii="Segoe UI" w:eastAsia="Times New Roman" w:hAnsi="Segoe UI" w:cs="Segoe UI"/>
+          <w:color w:val="24292F"/>
+          <w:sz w:val="24"/>
+          <w:szCs w:val="24"/>
+        </w:rPr>
+        <w:object w:dxaOrig="225" w:dyaOrig="225" w14:anchorId="28FC2519">
+          <v:shape id="_x0000_i1048" type="#_x0000_t75" style="width:17.7pt;height:15.6pt" o:ole="">
+            <v:imagedata r:id="rId5" o:title=""/>
+          </v:shape>
+          <w:control r:id="rId9" w:name="DefaultOcxName3" w:shapeid="_x0000_i1048"/>
+        </w:object>
+      </w:r>
+      <w:r>
+        <w:rPr>
+          <w:rFonts w:ascii="Segoe UI" w:eastAsia="Times New Roman" w:hAnsi="Segoe UI" w:cs="Segoe UI"/>
+          <w:color w:val="24292F"/>
+          <w:sz w:val="24"/>
+          <w:szCs w:val="24"/>
+        </w:rPr>
+        <w:t> Better page layer management.</w:t>
+      </w:r>
+      <w:r>
+        <w:rPr>
+          <w:rFonts w:ascii="Segoe UI" w:eastAsia="Times New Roman" w:hAnsi="Segoe UI" w:cs="Segoe UI"/>
+          <w:color w:val="24292F"/>
+          <w:sz w:val="24"/>
+          <w:szCs w:val="24"/>
+        </w:rPr>
+        <w:t xml:space="preserve"> ---------</w:t>
+      </w:r>
+      <w:r>
+        <w:rPr>
+          <w:rFonts w:ascii="Segoe UI" w:eastAsia="Times New Roman" w:hAnsi="Segoe UI" w:cs="Segoe UI"/>
+          <w:b/>
+          <w:bCs/>
+          <w:color w:val="24292F"/>
+          <w:sz w:val="24"/>
+          <w:szCs w:val="24"/>
+        </w:rPr>
+        <w:t>U</w:t>
+      </w:r>
+      <w:r>
+        <w:rPr>
+          <w:rFonts w:ascii="Segoe UI" w:eastAsia="Times New Roman" w:hAnsi="Segoe UI" w:cs="Segoe UI"/>
+          <w:b/>
+          <w:bCs/>
+          <w:color w:val="24292F"/>
+          <w:sz w:val="24"/>
+          <w:szCs w:val="24"/>
+        </w:rPr>
+        <w:t>sed Page Object Model</w:t>
+      </w:r>
+    </w:p>
+    <w:p>
+      <w:pPr>
+        <w:numPr>
+          <w:ilvl w:val="0"/>
+          <w:numId w:val="1"/>
+        </w:numPr>
+        <w:shd w:val="clear" w:color="auto" w:fill="FFFFFF"/>
+        <w:spacing w:before="60" w:after="100" w:afterAutospacing="1" w:line="240" w:lineRule="auto"/>
+        <w:rPr>
+          <w:rFonts w:ascii="Segoe UI" w:eastAsia="Times New Roman" w:hAnsi="Segoe UI" w:cs="Segoe UI"/>
+          <w:b/>
+          <w:bCs/>
+          <w:color w:val="24292F"/>
+          <w:sz w:val="24"/>
+          <w:szCs w:val="24"/>
+        </w:rPr>
+      </w:pPr>
+      <w:r>
+        <w:rPr>
+          <w:rFonts w:ascii="Segoe UI" w:eastAsia="Times New Roman" w:hAnsi="Segoe UI" w:cs="Segoe UI"/>
+          <w:color w:val="24292F"/>
+          <w:sz w:val="24"/>
+          <w:szCs w:val="24"/>
+        </w:rPr>
+        <w:object w:dxaOrig="225" w:dyaOrig="225" w14:anchorId="6C280187">
+          <v:shape id="_x0000_i1047" type="#_x0000_t75" style="width:17.7pt;height:15.6pt" o:ole="">
+            <v:imagedata r:id="rId5" o:title=""/>
+          </v:shape>
+          <w:control r:id="rId10" w:name="DefaultOcxName4" w:shapeid="_x0000_i1047"/>
+        </w:object>
+      </w:r>
+      <w:r>
+        <w:rPr>
+          <w:rFonts w:ascii="Segoe UI" w:eastAsia="Times New Roman" w:hAnsi="Segoe UI" w:cs="Segoe UI"/>
+          <w:color w:val="24292F"/>
+          <w:sz w:val="24"/>
+          <w:szCs w:val="24"/>
+        </w:rPr>
+        <w:t xml:space="preserve"> Helper methods for page interactions like click, </w:t>
+      </w:r>
+      <w:proofErr w:type="spellStart"/>
+      <w:r>
+        <w:rPr>
+          <w:rFonts w:ascii="Segoe UI" w:eastAsia="Times New Roman" w:hAnsi="Segoe UI" w:cs="Segoe UI"/>
+          <w:color w:val="24292F"/>
+          <w:sz w:val="24"/>
+          <w:szCs w:val="24"/>
+        </w:rPr>
+        <w:t>sendkeys</w:t>
+      </w:r>
+      <w:proofErr w:type="spellEnd"/>
+      <w:r>
+        <w:rPr>
+          <w:rFonts w:ascii="Segoe UI" w:eastAsia="Times New Roman" w:hAnsi="Segoe UI" w:cs="Segoe UI"/>
+          <w:color w:val="24292F"/>
+          <w:sz w:val="24"/>
+          <w:szCs w:val="24"/>
+        </w:rPr>
+        <w:t>.</w:t>
+      </w:r>
+      <w:r>
+        <w:rPr>
+          <w:rFonts w:ascii="Segoe UI" w:eastAsia="Times New Roman" w:hAnsi="Segoe UI" w:cs="Segoe UI"/>
+          <w:color w:val="24292F"/>
+          <w:sz w:val="24"/>
+          <w:szCs w:val="24"/>
+        </w:rPr>
+        <w:t xml:space="preserve"> ------</w:t>
+      </w:r>
+      <w:r>
+        <w:rPr>
+          <w:rFonts w:ascii="Segoe UI" w:eastAsia="Times New Roman" w:hAnsi="Segoe UI" w:cs="Segoe UI"/>
+          <w:b/>
+          <w:bCs/>
+          <w:color w:val="24292F"/>
+          <w:sz w:val="24"/>
+          <w:szCs w:val="24"/>
+        </w:rPr>
+        <w:t>S</w:t>
+      </w:r>
+      <w:r>
+        <w:rPr>
+          <w:rFonts w:ascii="Segoe UI" w:eastAsia="Times New Roman" w:hAnsi="Segoe UI" w:cs="Segoe UI"/>
+          <w:b/>
+          <w:bCs/>
+          <w:color w:val="24292F"/>
+          <w:sz w:val="24"/>
+          <w:szCs w:val="24"/>
+        </w:rPr>
+        <w:t>eparated elements from actions performed on elements</w:t>
+      </w:r>
+    </w:p>
+    <w:p>
+      <w:pPr>
+        <w:numPr>
+          <w:ilvl w:val="0"/>
+          <w:numId w:val="1"/>
+        </w:numPr>
+        <w:shd w:val="clear" w:color="auto" w:fill="FFFFFF"/>
+        <w:spacing w:before="60" w:after="100" w:afterAutospacing="1" w:line="240" w:lineRule="auto"/>
+        <w:rPr>
+          <w:rFonts w:ascii="Segoe UI" w:eastAsia="Times New Roman" w:hAnsi="Segoe UI" w:cs="Segoe UI"/>
+          <w:color w:val="24292F"/>
+          <w:sz w:val="24"/>
+          <w:szCs w:val="24"/>
+        </w:rPr>
+      </w:pPr>
+      <w:r>
+        <w:rPr>
+          <w:rFonts w:ascii="Segoe UI" w:eastAsia="Times New Roman" w:hAnsi="Segoe UI" w:cs="Segoe UI"/>
+          <w:color w:val="24292F"/>
+          <w:sz w:val="24"/>
+          <w:szCs w:val="24"/>
+        </w:rPr>
+        <w:object w:dxaOrig="225" w:dyaOrig="225" w14:anchorId="55CF82E4">
+          <v:shape id="_x0000_i1046" type="#_x0000_t75" style="width:17.7pt;height:15.6pt" o:ole="">
+            <v:imagedata r:id="rId5" o:title=""/>
+          </v:shape>
+          <w:control r:id="rId11" w:name="DefaultOcxName5" w:shapeid="_x0000_i1046"/>
+        </w:object>
+      </w:r>
+      <w:r>
+        <w:rPr>
+          <w:rFonts w:ascii="Segoe UI" w:eastAsia="Times New Roman" w:hAnsi="Segoe UI" w:cs="Segoe UI"/>
+          <w:color w:val="24292F"/>
+          <w:sz w:val="24"/>
+          <w:szCs w:val="24"/>
+        </w:rPr>
+        <w:t> Readable and clean code.</w:t>
+      </w:r>
+      <w:r>
+        <w:rPr>
+          <w:rFonts w:ascii="Segoe UI" w:eastAsia="Times New Roman" w:hAnsi="Segoe UI" w:cs="Segoe UI"/>
+          <w:color w:val="24292F"/>
+          <w:sz w:val="24"/>
+          <w:szCs w:val="24"/>
+        </w:rPr>
+        <w:t xml:space="preserve"> -------</w:t>
+      </w:r>
+      <w:r>
+        <w:rPr>
+          <w:rFonts w:ascii="Segoe UI" w:eastAsia="Times New Roman" w:hAnsi="Segoe UI" w:cs="Segoe UI"/>
+          <w:b/>
+          <w:bCs/>
+          <w:color w:val="24292F"/>
+          <w:sz w:val="24"/>
+          <w:szCs w:val="24"/>
+        </w:rPr>
+        <w:t>Yes</w:t>
+      </w:r>
+    </w:p>
+    <w:p>
+      <w:pPr>
+        <w:numPr>
+          <w:ilvl w:val="0"/>
+          <w:numId w:val="1"/>
+        </w:numPr>
+        <w:shd w:val="clear" w:color="auto" w:fill="FFFFFF"/>
+        <w:spacing w:before="60" w:after="100" w:afterAutospacing="1" w:line="240" w:lineRule="auto"/>
+        <w:rPr>
+          <w:rFonts w:ascii="Segoe UI" w:eastAsia="Times New Roman" w:hAnsi="Segoe UI" w:cs="Segoe UI"/>
+          <w:b/>
+          <w:bCs/>
+          <w:color w:val="24292F"/>
+          <w:sz w:val="24"/>
+          <w:szCs w:val="24"/>
+        </w:rPr>
+      </w:pPr>
+      <w:r>
+        <w:rPr>
+          <w:rFonts w:ascii="Segoe UI" w:eastAsia="Times New Roman" w:hAnsi="Segoe UI" w:cs="Segoe UI"/>
+          <w:color w:val="24292F"/>
+          <w:sz w:val="24"/>
+          <w:szCs w:val="24"/>
+        </w:rPr>
+        <w:object w:dxaOrig="225" w:dyaOrig="225" w14:anchorId="14DD3F92">
+          <v:shape id="_x0000_i1045" type="#_x0000_t75" style="width:17.7pt;height:15.6pt" o:ole="">
+            <v:imagedata r:id="rId5" o:title=""/>
+          </v:shape>
+          <w:control r:id="rId12" w:name="DefaultOcxName6" w:shapeid="_x0000_i1045"/>
+        </w:object>
+      </w:r>
+      <w:r>
+        <w:rPr>
+          <w:rFonts w:ascii="Segoe UI" w:eastAsia="Times New Roman" w:hAnsi="Segoe UI" w:cs="Segoe UI"/>
+          <w:color w:val="24292F"/>
+          <w:sz w:val="24"/>
+          <w:szCs w:val="24"/>
+        </w:rPr>
+        <w:t> Clear instructions about the framework and how to execute in the readme file.</w:t>
+      </w:r>
+      <w:r>
+        <w:rPr>
+          <w:rFonts w:ascii="Segoe UI" w:eastAsia="Times New Roman" w:hAnsi="Segoe UI" w:cs="Segoe UI"/>
+          <w:color w:val="24292F"/>
+          <w:sz w:val="24"/>
+          <w:szCs w:val="24"/>
+        </w:rPr>
+        <w:t xml:space="preserve"> -------------</w:t>
+      </w:r>
+      <w:r>
+        <w:rPr>
+          <w:rFonts w:ascii="Segoe UI" w:eastAsia="Times New Roman" w:hAnsi="Segoe UI" w:cs="Segoe UI"/>
+          <w:b/>
+          <w:bCs/>
+          <w:color w:val="24292F"/>
+          <w:sz w:val="24"/>
+          <w:szCs w:val="24"/>
+        </w:rPr>
+        <w:t>Included POM structure and Run Instruction from terminal and PyCharm</w:t>
+      </w:r>
+    </w:p>
+    <w:p>
+      <w:pPr>
+        <w:numPr>
+          <w:ilvl w:val="0"/>
+          <w:numId w:val="1"/>
+        </w:numPr>
+        <w:shd w:val="clear" w:color="auto" w:fill="FFFFFF"/>
+        <w:spacing w:before="60" w:after="100" w:afterAutospacing="1" w:line="240" w:lineRule="auto"/>
+        <w:rPr>
+          <w:rFonts w:ascii="Segoe UI" w:eastAsia="Times New Roman" w:hAnsi="Segoe UI" w:cs="Segoe UI"/>
+          <w:b/>
+          <w:bCs/>
+          <w:color w:val="24292F"/>
+          <w:sz w:val="24"/>
+          <w:szCs w:val="24"/>
+        </w:rPr>
+      </w:pPr>
+      <w:r>
+        <w:rPr>
+          <w:rFonts w:ascii="Segoe UI" w:eastAsia="Times New Roman" w:hAnsi="Segoe UI" w:cs="Segoe UI"/>
+          <w:color w:val="24292F"/>
+          <w:sz w:val="24"/>
+          <w:szCs w:val="24"/>
+        </w:rPr>
+        <w:object w:dxaOrig="225" w:dyaOrig="225" w14:anchorId="06DC763F">
+          <v:shape id="_x0000_i1044" type="#_x0000_t75" style="width:17.7pt;height:15.6pt" o:ole="">
+            <v:imagedata r:id="rId5" o:title=""/>
+          </v:shape>
+          <w:control r:id="rId13" w:name="DefaultOcxName7" w:shapeid="_x0000_i1044"/>
+        </w:object>
+      </w:r>
+      <w:r>
+        <w:rPr>
+          <w:rFonts w:ascii="Segoe UI" w:eastAsia="Times New Roman" w:hAnsi="Segoe UI" w:cs="Segoe UI"/>
+          <w:color w:val="24292F"/>
+          <w:sz w:val="24"/>
+          <w:szCs w:val="24"/>
+        </w:rPr>
+        <w:t> Commits history to see how you have approached the problem.</w:t>
+      </w:r>
+      <w:r>
+        <w:rPr>
+          <w:rFonts w:ascii="Segoe UI" w:eastAsia="Times New Roman" w:hAnsi="Segoe UI" w:cs="Segoe UI"/>
+          <w:color w:val="24292F"/>
+          <w:sz w:val="24"/>
+          <w:szCs w:val="24"/>
+        </w:rPr>
+        <w:t>--------</w:t>
+      </w:r>
+      <w:r>
+        <w:rPr>
+          <w:rFonts w:ascii="Segoe UI" w:eastAsia="Times New Roman" w:hAnsi="Segoe UI" w:cs="Segoe UI"/>
+          <w:b/>
+          <w:bCs/>
+          <w:color w:val="24292F"/>
+          <w:sz w:val="24"/>
+          <w:szCs w:val="24"/>
+        </w:rPr>
+        <w:t>4 commits to show progress</w:t>
+      </w:r>
+    </w:p>
+    <w:p>
+      <w:pPr>
+        <w:numPr>
+          <w:ilvl w:val="0"/>
+          <w:numId w:val="1"/>
+        </w:numPr>
+        <w:shd w:val="clear" w:color="auto" w:fill="FFFFFF"/>
+        <w:spacing w:before="60" w:after="100" w:afterAutospacing="1" w:line="240" w:lineRule="auto"/>
+        <w:rPr>
+          <w:rFonts w:ascii="Segoe UI" w:eastAsia="Times New Roman" w:hAnsi="Segoe UI" w:cs="Segoe UI"/>
+          <w:color w:val="24292F"/>
+          <w:sz w:val="24"/>
+          <w:szCs w:val="24"/>
+        </w:rPr>
+      </w:pPr>
+      <w:r>
+        <w:rPr>
+          <w:rFonts w:ascii="Segoe UI" w:eastAsia="Times New Roman" w:hAnsi="Segoe UI" w:cs="Segoe UI"/>
+          <w:color w:val="24292F"/>
+          <w:sz w:val="24"/>
+          <w:szCs w:val="24"/>
+        </w:rPr>
+        <w:object w:dxaOrig="225" w:dyaOrig="225" w14:anchorId="52B0F6D3">
+          <v:shape id="_x0000_i1043" type="#_x0000_t75" style="width:17.7pt;height:15.6pt" o:ole="">
+            <v:imagedata r:id="rId5" o:title=""/>
+          </v:shape>
+          <w:control r:id="rId14" w:name="DefaultOcxName8" w:shapeid="_x0000_i1043"/>
+        </w:object>
+      </w:r>
+      <w:r>
+        <w:rPr>
+          <w:rFonts w:ascii="Segoe UI" w:eastAsia="Times New Roman" w:hAnsi="Segoe UI" w:cs="Segoe UI"/>
+          <w:color w:val="24292F"/>
+          <w:sz w:val="24"/>
+          <w:szCs w:val="24"/>
+        </w:rPr>
+        <w:t> Following good design principles.</w:t>
+      </w:r>
+      <w:r>
+        <w:rPr>
+          <w:rFonts w:ascii="Segoe UI" w:eastAsia="Times New Roman" w:hAnsi="Segoe UI" w:cs="Segoe UI"/>
+          <w:color w:val="24292F"/>
+          <w:sz w:val="24"/>
+          <w:szCs w:val="24"/>
+        </w:rPr>
+        <w:t xml:space="preserve"> -----</w:t>
+      </w:r>
+      <w:r>
+        <w:rPr>
+          <w:rFonts w:ascii="Segoe UI" w:eastAsia="Times New Roman" w:hAnsi="Segoe UI" w:cs="Segoe UI"/>
+          <w:b/>
+          <w:bCs/>
+          <w:color w:val="24292F"/>
+          <w:sz w:val="24"/>
+          <w:szCs w:val="24"/>
+        </w:rPr>
+        <w:t>Page Object Model helped with this</w:t>
+      </w:r>
+    </w:p>
+    <w:p>
+      <w:pPr>
+        <w:shd w:val="clear" w:color="auto" w:fill="FFFFFF"/>
+        <w:spacing w:before="60" w:after="100" w:afterAutospacing="1" w:line="240" w:lineRule="auto"/>
+        <w:rPr>
+          <w:rFonts w:ascii="Segoe UI" w:eastAsia="Times New Roman" w:hAnsi="Segoe UI" w:cs="Segoe UI"/>
+          <w:b/>
+          <w:bCs/>
+          <w:color w:val="24292F"/>
+          <w:sz w:val="24"/>
+          <w:szCs w:val="24"/>
+        </w:rPr>
+      </w:pPr>
+    </w:p>
+    <w:p>
+      <w:pPr>
+        <w:shd w:val="clear" w:color="auto" w:fill="FFFFFF"/>
+        <w:spacing w:before="60" w:after="100" w:afterAutospacing="1" w:line="240" w:lineRule="auto"/>
+        <w:rPr>
+          <w:rFonts w:ascii="Segoe UI" w:eastAsia="Times New Roman" w:hAnsi="Segoe UI" w:cs="Segoe UI"/>
+          <w:b/>
+          <w:bCs/>
+          <w:color w:val="24292F"/>
+          <w:sz w:val="24"/>
+          <w:szCs w:val="24"/>
+        </w:rPr>
+      </w:pPr>
+    </w:p>
+    <w:p>
+      <w:pPr>
         <w:pStyle w:val="NoSpacing"/>
       </w:pPr>
       <w:r>
@@ -66,8 +764,13 @@
       </w:r>
     </w:p>
     <w:p>
-      <w:r>
-        <w:t>Webdriver- Chrome</w:t>
+      <w:proofErr w:type="spellStart"/>
+      <w:r>
+        <w:t>Webdriver</w:t>
+      </w:r>
+      <w:proofErr w:type="spellEnd"/>
+      <w:r>
+        <w:t>- Chrome</w:t>
       </w:r>
     </w:p>
     <w:p>
@@ -77,171 +780,412 @@
     </w:p>
     <w:p>
       <w:r>
+        <w:lastRenderedPageBreak/>
         <w:t>Language -Python</w:t>
-      </w:r>
-    </w:p>
-    <w:p>
-      <w:pPr>
-        <w:rPr>
-          <w:b/>
-          <w:bCs/>
-        </w:rPr>
-      </w:pPr>
-      <w:r>
-        <w:rPr>
-          <w:b/>
-          <w:bCs/>
-        </w:rPr>
-        <w:t>Immediate next steps</w:t>
-      </w:r>
-      <w:r>
-        <w:rPr>
-          <w:b/>
-          <w:bCs/>
-        </w:rPr>
-        <w:t xml:space="preserve"> to be fixed</w:t>
-      </w:r>
-      <w:r>
-        <w:rPr>
-          <w:b/>
-          <w:bCs/>
-        </w:rPr>
-        <w:t>:</w:t>
-      </w:r>
-    </w:p>
-    <w:p>
-      <w:r>
-        <w:t>Complete -</w:t>
-      </w:r>
-      <w:r>
-        <w:t>1)make the Xpath Locators</w:t>
-      </w:r>
-      <w:r>
-        <w:t xml:space="preserve"> all through the scripts</w:t>
-      </w:r>
-      <w:r>
-        <w:t xml:space="preserve"> robust – removing indexes and making them reliable by adding attributes, texts etc</w:t>
-      </w:r>
-    </w:p>
-    <w:p>
-      <w:r>
-        <w:t>Complete-</w:t>
-      </w:r>
-      <w:r>
-        <w:t>2)there is a bug in the script due to unreliable Xpath- Script intermittently check</w:t>
-      </w:r>
-      <w:r>
-        <w:t>s</w:t>
-      </w:r>
-      <w:r>
-        <w:t xml:space="preserve"> LG box rather than Samsung.</w:t>
-      </w:r>
-    </w:p>
-    <w:p>
-      <w:r>
-        <w:t>Compete-</w:t>
-      </w:r>
-      <w:r>
-        <w:t>3)Assert</w:t>
-      </w:r>
-      <w:r>
-        <w:t>s</w:t>
-      </w:r>
-    </w:p>
-    <w:p>
-      <w:r>
-        <w:t>Complete-</w:t>
-      </w:r>
-      <w:r>
-        <w:t xml:space="preserve">4)Check on </w:t>
-      </w:r>
-      <w:r>
-        <w:t>expected</w:t>
-      </w:r>
-      <w:r>
-        <w:t xml:space="preserve"> page load</w:t>
-      </w:r>
-    </w:p>
-    <w:p>
-      <w:pPr>
-        <w:rPr>
-          <w:b/>
-          <w:bCs/>
-        </w:rPr>
-      </w:pPr>
-      <w:r>
-        <w:rPr>
-          <w:b/>
-          <w:bCs/>
-        </w:rPr>
-        <w:t>Next steps:</w:t>
-      </w:r>
-    </w:p>
-    <w:p>
-      <w:r>
-        <w:t>1)Use asserts liberally catching exceptions -</w:t>
-      </w:r>
-      <w:r>
-        <w:t>Complete</w:t>
-      </w:r>
-    </w:p>
-    <w:p>
-      <w:r>
-        <w:t>2)Include Page Object Model   - Status -In progress</w:t>
-      </w:r>
-    </w:p>
-    <w:p>
-      <w:r>
-        <w:t xml:space="preserve">3)Include Pytest framework to run tests- </w:t>
-      </w:r>
-      <w:r>
-        <w:t xml:space="preserve">Status - </w:t>
-      </w:r>
-      <w:r>
-        <w:t>In progress</w:t>
-      </w:r>
-      <w:r>
-        <w:t xml:space="preserve"> – hitting a snag with fixtures….might remove and take a different route</w:t>
-      </w:r>
-    </w:p>
-    <w:p>
-      <w:r>
-        <w:t>4)Dockerize</w:t>
-      </w:r>
-      <w:r>
-        <w:t>- looking into it as this is the first time</w:t>
-      </w:r>
-    </w:p>
-    <w:p>
-      <w:r>
-        <w:t>5)Platform independent – looking into it</w:t>
-      </w:r>
-    </w:p>
-    <w:p>
-      <w:r>
-        <w:t>6)After implementing POM driver is not being recognized in the Testrunner while I run the script</w:t>
-      </w:r>
-      <w:r>
-        <w:t xml:space="preserve"> -need to fix this</w:t>
-      </w:r>
-      <w:r>
-        <w:t xml:space="preserve"> to run the script locally</w:t>
       </w:r>
     </w:p>
     <w:p/>
     <w:p/>
+    <w:p>
+      <w:pPr>
+        <w:rPr>
+          <w:b/>
+          <w:bCs/>
+        </w:rPr>
+      </w:pPr>
+      <w:r>
+        <w:rPr>
+          <w:b/>
+          <w:bCs/>
+        </w:rPr>
+        <w:t>Immediate next steps</w:t>
+      </w:r>
+      <w:r>
+        <w:rPr>
+          <w:b/>
+          <w:bCs/>
+        </w:rPr>
+        <w:t xml:space="preserve"> to be fixed</w:t>
+      </w:r>
+      <w:r>
+        <w:rPr>
+          <w:b/>
+          <w:bCs/>
+        </w:rPr>
+        <w:t>:</w:t>
+      </w:r>
+    </w:p>
+    <w:p>
+      <w:r>
+        <w:t>Complete -</w:t>
+      </w:r>
+      <w:r>
+        <w:t xml:space="preserve">1)make the </w:t>
+      </w:r>
+      <w:proofErr w:type="spellStart"/>
+      <w:r>
+        <w:t>Xpath</w:t>
+      </w:r>
+      <w:proofErr w:type="spellEnd"/>
+      <w:r>
+        <w:t xml:space="preserve"> Locators</w:t>
+      </w:r>
+      <w:r>
+        <w:t xml:space="preserve"> all through the scripts</w:t>
+      </w:r>
+      <w:r>
+        <w:t xml:space="preserve"> robust – removing indexes and making them reliable by adding attributes, texts </w:t>
+      </w:r>
+      <w:proofErr w:type="spellStart"/>
+      <w:r>
+        <w:t>etc</w:t>
+      </w:r>
+      <w:proofErr w:type="spellEnd"/>
+    </w:p>
+    <w:p>
+      <w:r>
+        <w:t>fixed</w:t>
+      </w:r>
+      <w:r>
+        <w:t>-</w:t>
+      </w:r>
+      <w:r>
+        <w:t xml:space="preserve">2)there is a bug in the script due to unreliable </w:t>
+      </w:r>
+      <w:proofErr w:type="spellStart"/>
+      <w:r>
+        <w:t>Xpath</w:t>
+      </w:r>
+      <w:proofErr w:type="spellEnd"/>
+      <w:r>
+        <w:t>- Script intermittently check</w:t>
+      </w:r>
+      <w:r>
+        <w:t>s</w:t>
+      </w:r>
+      <w:r>
+        <w:t xml:space="preserve"> LG box rather than Samsung.</w:t>
+      </w:r>
+    </w:p>
+    <w:p>
+      <w:r>
+        <w:t>Compete-</w:t>
+      </w:r>
+      <w:r>
+        <w:t>3)Assert</w:t>
+      </w:r>
+      <w:r>
+        <w:t>s</w:t>
+      </w:r>
+    </w:p>
+    <w:p>
+      <w:r>
+        <w:t>Complete-</w:t>
+      </w:r>
+      <w:r>
+        <w:t xml:space="preserve">4)Check on </w:t>
+      </w:r>
+      <w:r>
+        <w:t>expected</w:t>
+      </w:r>
+      <w:r>
+        <w:t xml:space="preserve"> page load</w:t>
+      </w:r>
+    </w:p>
+    <w:p>
+      <w:pPr>
+        <w:rPr>
+          <w:b/>
+          <w:bCs/>
+        </w:rPr>
+      </w:pPr>
+      <w:r>
+        <w:rPr>
+          <w:b/>
+          <w:bCs/>
+        </w:rPr>
+        <w:t>Next steps:</w:t>
+      </w:r>
+    </w:p>
+    <w:p>
+      <w:r>
+        <w:t>1)Use asserts liberally catching exceptions -</w:t>
+      </w:r>
+      <w:r>
+        <w:t>Complete</w:t>
+      </w:r>
+    </w:p>
+    <w:p>
+      <w:r>
+        <w:t>2)Include Page Object Model   - Status -</w:t>
+      </w:r>
+      <w:r>
+        <w:t xml:space="preserve"> Complete</w:t>
+      </w:r>
+    </w:p>
+    <w:p>
+      <w:r>
+        <w:t xml:space="preserve">3)Include </w:t>
+      </w:r>
+      <w:proofErr w:type="spellStart"/>
+      <w:r>
+        <w:t>Pytest</w:t>
+      </w:r>
+      <w:proofErr w:type="spellEnd"/>
+      <w:r>
+        <w:t xml:space="preserve"> framework to run tests- </w:t>
+      </w:r>
+      <w:r>
+        <w:t xml:space="preserve">Status - </w:t>
+      </w:r>
+      <w:r>
+        <w:t>incomplete</w:t>
+      </w:r>
+      <w:r>
+        <w:t xml:space="preserve"> –</w:t>
+      </w:r>
+      <w:r>
+        <w:t>-could not fix this, I need more time</w:t>
+      </w:r>
+      <w:r>
+        <w:t xml:space="preserve"> to fix </w:t>
+      </w:r>
+      <w:proofErr w:type="spellStart"/>
+      <w:r>
+        <w:t>TestRunner</w:t>
+      </w:r>
+      <w:proofErr w:type="spellEnd"/>
+      <w:r>
+        <w:t xml:space="preserve"> file</w:t>
+      </w:r>
+      <w:r>
+        <w:t xml:space="preserve">. After implementing POM driver is not being recognized in the </w:t>
+      </w:r>
+      <w:proofErr w:type="spellStart"/>
+      <w:r>
+        <w:t>Testrunner</w:t>
+      </w:r>
+      <w:proofErr w:type="spellEnd"/>
+      <w:r>
+        <w:t xml:space="preserve"> while I run the script -need to fix this to run the script locally</w:t>
+      </w:r>
+    </w:p>
+    <w:p>
+      <w:r>
+        <w:t>4)</w:t>
+      </w:r>
+      <w:proofErr w:type="spellStart"/>
+      <w:r>
+        <w:t>Dockerize</w:t>
+      </w:r>
+      <w:proofErr w:type="spellEnd"/>
+      <w:r>
+        <w:t>- looking into it as this is the first time</w:t>
+      </w:r>
+      <w:r>
+        <w:t xml:space="preserve"> -----------</w:t>
+      </w:r>
+      <w:r>
+        <w:t>I</w:t>
+      </w:r>
+      <w:r>
+        <w:t>n</w:t>
+      </w:r>
+      <w:r>
+        <w:t>complete</w:t>
+      </w:r>
+    </w:p>
+    <w:p>
+      <w:r>
+        <w:t>5)Platform independent – looking into it</w:t>
+      </w:r>
+      <w:r>
+        <w:t>-------</w:t>
+      </w:r>
+      <w:r>
+        <w:t>Incomplete</w:t>
+      </w:r>
+      <w:r>
+        <w:t xml:space="preserve"> -can run on Windows, need more time to create a file to run the same steps on Mac and Linux</w:t>
+      </w:r>
+    </w:p>
+    <w:p>
+      <w:pPr>
+        <w:rPr>
+          <w:b/>
+          <w:bCs/>
+        </w:rPr>
+      </w:pPr>
+      <w:r>
+        <w:rPr>
+          <w:b/>
+          <w:bCs/>
+        </w:rPr>
+        <w:t>TO RUN SCRIPT:</w:t>
+      </w:r>
+    </w:p>
+    <w:p>
+      <w:pPr>
+        <w:rPr>
+          <w:b/>
+          <w:bCs/>
+        </w:rPr>
+      </w:pPr>
+      <w:r>
+        <w:rPr>
+          <w:b/>
+          <w:bCs/>
+        </w:rPr>
+        <w:t>From terminal:</w:t>
+      </w:r>
+    </w:p>
+    <w:p>
+      <w:r>
+        <w:t xml:space="preserve">Amazon.flatfile.py can be from terminal. Go to root. </w:t>
+      </w:r>
+    </w:p>
+    <w:p>
+      <w:proofErr w:type="spellStart"/>
+      <w:r>
+        <w:t>Pythpn</w:t>
+      </w:r>
+      <w:proofErr w:type="spellEnd"/>
+      <w:r>
+        <w:t xml:space="preserve"> file path of Amazon.flatfile.py</w:t>
+      </w:r>
+    </w:p>
+    <w:p>
+      <w:pPr>
+        <w:rPr>
+          <w:b/>
+          <w:bCs/>
+        </w:rPr>
+      </w:pPr>
+      <w:r>
+        <w:rPr>
+          <w:b/>
+          <w:bCs/>
+        </w:rPr>
+        <w:t>From PyCharm:</w:t>
+      </w:r>
+    </w:p>
+    <w:p>
+      <w:pPr>
+        <w:rPr>
+          <w:b/>
+          <w:bCs/>
+        </w:rPr>
+      </w:pPr>
+      <w:r>
+        <w:rPr>
+          <w:b/>
+          <w:bCs/>
+        </w:rPr>
+        <w:t xml:space="preserve">Open </w:t>
+      </w:r>
+      <w:proofErr w:type="spellStart"/>
+      <w:r>
+        <w:rPr>
+          <w:b/>
+          <w:bCs/>
+        </w:rPr>
+        <w:t>Pycharm</w:t>
+      </w:r>
+      <w:proofErr w:type="spellEnd"/>
+      <w:r>
+        <w:rPr>
+          <w:b/>
+          <w:bCs/>
+        </w:rPr>
+        <w:t xml:space="preserve"> -open project CBH-locate and open Amazonflatfile.py-------rt-</w:t>
+      </w:r>
+      <w:proofErr w:type="spellStart"/>
+      <w:r>
+        <w:rPr>
+          <w:b/>
+          <w:bCs/>
+        </w:rPr>
+        <w:t>clk</w:t>
+      </w:r>
+      <w:proofErr w:type="spellEnd"/>
+      <w:r>
+        <w:rPr>
+          <w:b/>
+          <w:bCs/>
+        </w:rPr>
+        <w:t xml:space="preserve"> click on Run option</w:t>
+      </w:r>
+    </w:p>
+    <w:p>
+      <w:pPr>
+        <w:rPr>
+          <w:b/>
+          <w:bCs/>
+        </w:rPr>
+      </w:pPr>
+    </w:p>
+    <w:p>
+      <w:pPr>
+        <w:rPr>
+          <w:b/>
+          <w:bCs/>
+        </w:rPr>
+      </w:pPr>
+    </w:p>
+    <w:p>
+      <w:pPr>
+        <w:rPr>
+          <w:b/>
+          <w:bCs/>
+        </w:rPr>
+      </w:pPr>
+    </w:p>
+    <w:p>
+      <w:pPr>
+        <w:rPr>
+          <w:b/>
+          <w:bCs/>
+        </w:rPr>
+      </w:pPr>
+    </w:p>
+    <w:p>
+      <w:pPr>
+        <w:rPr>
+          <w:b/>
+          <w:bCs/>
+        </w:rPr>
+      </w:pPr>
+    </w:p>
+    <w:p>
+      <w:pPr>
+        <w:rPr>
+          <w:b/>
+          <w:bCs/>
+        </w:rPr>
+      </w:pPr>
+    </w:p>
+    <w:p>
+      <w:pPr>
+        <w:rPr>
+          <w:b/>
+          <w:bCs/>
+        </w:rPr>
+      </w:pPr>
+    </w:p>
+    <w:p>
+      <w:pPr>
+        <w:rPr>
+          <w:b/>
+          <w:bCs/>
+        </w:rPr>
+      </w:pPr>
+    </w:p>
+    <w:p>
+      <w:r>
+        <w:t>POM</w:t>
+      </w:r>
+    </w:p>
     <w:p/>
-    <w:p/>
-    <w:p/>
-    <w:p/>
-    <w:p>
-      <w:r>
-        <w:t>POM</w:t>
-      </w:r>
-    </w:p>
-    <w:p/>
-    <w:p/>
-    <w:p/>
     <w:p>
       <w:pPr>
         <w:pStyle w:val="PlainText"/>
@@ -407,8 +1351,16 @@
         <w:rPr>
           <w:rFonts w:ascii="Courier New" w:hAnsi="Courier New" w:cs="Courier New"/>
         </w:rPr>
-        <w:t>|   +---PageObject</w:t>
-      </w:r>
+        <w:t>|   +---</w:t>
+      </w:r>
+      <w:proofErr w:type="spellStart"/>
+      <w:r>
+        <w:rPr>
+          <w:rFonts w:ascii="Courier New" w:hAnsi="Courier New" w:cs="Courier New"/>
+        </w:rPr>
+        <w:t>PageObject</w:t>
+      </w:r>
+      <w:proofErr w:type="spellEnd"/>
     </w:p>
     <w:p>
       <w:pPr>
@@ -827,8 +1779,16 @@
         <w:rPr>
           <w:rFonts w:ascii="Courier New" w:hAnsi="Courier New" w:cs="Courier New"/>
         </w:rPr>
-        <w:t>|   +---TestSuites</w:t>
-      </w:r>
+        <w:t>|   +---</w:t>
+      </w:r>
+      <w:proofErr w:type="spellStart"/>
+      <w:r>
+        <w:rPr>
+          <w:rFonts w:ascii="Courier New" w:hAnsi="Courier New" w:cs="Courier New"/>
+        </w:rPr>
+        <w:t>TestSuites</w:t>
+      </w:r>
+      <w:proofErr w:type="spellEnd"/>
     </w:p>
     <w:p>
       <w:pPr>
@@ -881,6 +1841,163 @@
     </w:sectPr>
   </w:body>
 </w:document>
+</file>
+
+<file path=word/numbering.xml><?xml version="1.0" encoding="utf-8"?>
+<w:numbering xmlns:wpc="http://schemas.microsoft.com/office/word/2010/wordprocessingCanvas" xmlns:cx="http://schemas.microsoft.com/office/drawing/2014/chartex" xmlns:cx1="http://schemas.microsoft.com/office/drawing/2015/9/8/chartex" xmlns:cx2="http://schemas.microsoft.com/office/drawing/2015/10/21/chartex" xmlns:cx3="http://schemas.microsoft.com/office/drawing/2016/5/9/chartex" xmlns:cx4="http://schemas.microsoft.com/office/drawing/2016/5/10/chartex" xmlns:cx5="http://schemas.microsoft.com/office/drawing/2016/5/11/chartex" xmlns:cx6="http://schemas.microsoft.com/office/drawing/2016/5/12/chartex" xmlns:cx7="http://schemas.microsoft.com/office/drawing/2016/5/13/chartex" xmlns:cx8="http://schemas.microsoft.com/office/drawing/2016/5/14/chartex" xmlns:mc="http://schemas.openxmlformats.org/markup-compatibility/2006" xmlns:aink="http://schemas.microsoft.com/office/drawing/2016/ink" xmlns:am3d="http://schemas.microsoft.com/office/drawing/2017/model3d" xmlns:o="urn:schemas-microsoft-com:office:office" xmlns:r="http://schemas.openxmlformats.org/officeDocument/2006/relationships" xmlns:m="http://schemas.openxmlformats.org/officeDocument/2006/math" xmlns:v="urn:schemas-microsoft-com:vml" xmlns:wp14="http://schemas.microsoft.com/office/word/2010/wordprocessingDrawing" xmlns:wp="http://schemas.openxmlformats.org/drawingml/2006/wordprocessingDrawing" xmlns:w10="urn:schemas-microsoft-com:office:word" xmlns:w="http://schemas.openxmlformats.org/wordprocessingml/2006/main" xmlns:w14="http://schemas.microsoft.com/office/word/2010/wordml" xmlns:w15="http://schemas.microsoft.com/office/word/2012/wordml" xmlns:w16cex="http://schemas.microsoft.com/office/word/2018/wordml/cex" xmlns:w16cid="http://schemas.microsoft.com/office/word/2016/wordml/cid" xmlns:w16="http://schemas.microsoft.com/office/word/2018/wordml" xmlns:w16sdtdh="http://schemas.microsoft.com/office/word/2020/wordml/sdtdatahash" xmlns:w16se="http://schemas.microsoft.com/office/word/2015/wordml/symex" xmlns:wpg="http://schemas.microsoft.com/office/word/2010/wordprocessingGroup" xmlns:wpi="http://schemas.microsoft.com/office/word/2010/wordprocessingInk" xmlns:wne="http://schemas.microsoft.com/office/word/2006/wordml" xmlns:wps="http://schemas.microsoft.com/office/word/2010/wordprocessingShape" mc:Ignorable="w14 w15 w16se w16cid w16 w16cex w16sdtdh wp14">
+  <w:abstractNum w:abstractNumId="0" w15:restartNumberingAfterBreak="0">
+    <w:nsid w:val="60C6540A"/>
+    <w:multiLevelType w:val="multilevel"/>
+    <w:tmpl w:val="7AA81EDA"/>
+    <w:lvl w:ilvl="0">
+      <w:start w:val="1"/>
+      <w:numFmt w:val="bullet"/>
+      <w:lvlText w:val=""/>
+      <w:lvlJc w:val="left"/>
+      <w:pPr>
+        <w:tabs>
+          <w:tab w:val="num" w:pos="720"/>
+        </w:tabs>
+        <w:ind w:left="720" w:hanging="360"/>
+      </w:pPr>
+      <w:rPr>
+        <w:rFonts w:ascii="Symbol" w:hAnsi="Symbol" w:hint="default"/>
+        <w:sz w:val="20"/>
+      </w:rPr>
+    </w:lvl>
+    <w:lvl w:ilvl="1" w:tentative="1">
+      <w:start w:val="1"/>
+      <w:numFmt w:val="bullet"/>
+      <w:lvlText w:val="o"/>
+      <w:lvlJc w:val="left"/>
+      <w:pPr>
+        <w:tabs>
+          <w:tab w:val="num" w:pos="1440"/>
+        </w:tabs>
+        <w:ind w:left="1440" w:hanging="360"/>
+      </w:pPr>
+      <w:rPr>
+        <w:rFonts w:ascii="Courier New" w:hAnsi="Courier New" w:hint="default"/>
+        <w:sz w:val="20"/>
+      </w:rPr>
+    </w:lvl>
+    <w:lvl w:ilvl="2" w:tentative="1">
+      <w:start w:val="1"/>
+      <w:numFmt w:val="bullet"/>
+      <w:lvlText w:val=""/>
+      <w:lvlJc w:val="left"/>
+      <w:pPr>
+        <w:tabs>
+          <w:tab w:val="num" w:pos="2160"/>
+        </w:tabs>
+        <w:ind w:left="2160" w:hanging="360"/>
+      </w:pPr>
+      <w:rPr>
+        <w:rFonts w:ascii="Wingdings" w:hAnsi="Wingdings" w:hint="default"/>
+        <w:sz w:val="20"/>
+      </w:rPr>
+    </w:lvl>
+    <w:lvl w:ilvl="3" w:tentative="1">
+      <w:start w:val="1"/>
+      <w:numFmt w:val="bullet"/>
+      <w:lvlText w:val=""/>
+      <w:lvlJc w:val="left"/>
+      <w:pPr>
+        <w:tabs>
+          <w:tab w:val="num" w:pos="2880"/>
+        </w:tabs>
+        <w:ind w:left="2880" w:hanging="360"/>
+      </w:pPr>
+      <w:rPr>
+        <w:rFonts w:ascii="Wingdings" w:hAnsi="Wingdings" w:hint="default"/>
+        <w:sz w:val="20"/>
+      </w:rPr>
+    </w:lvl>
+    <w:lvl w:ilvl="4" w:tentative="1">
+      <w:start w:val="1"/>
+      <w:numFmt w:val="bullet"/>
+      <w:lvlText w:val=""/>
+      <w:lvlJc w:val="left"/>
+      <w:pPr>
+        <w:tabs>
+          <w:tab w:val="num" w:pos="3600"/>
+        </w:tabs>
+        <w:ind w:left="3600" w:hanging="360"/>
+      </w:pPr>
+      <w:rPr>
+        <w:rFonts w:ascii="Wingdings" w:hAnsi="Wingdings" w:hint="default"/>
+        <w:sz w:val="20"/>
+      </w:rPr>
+    </w:lvl>
+    <w:lvl w:ilvl="5" w:tentative="1">
+      <w:start w:val="1"/>
+      <w:numFmt w:val="bullet"/>
+      <w:lvlText w:val=""/>
+      <w:lvlJc w:val="left"/>
+      <w:pPr>
+        <w:tabs>
+          <w:tab w:val="num" w:pos="4320"/>
+        </w:tabs>
+        <w:ind w:left="4320" w:hanging="360"/>
+      </w:pPr>
+      <w:rPr>
+        <w:rFonts w:ascii="Wingdings" w:hAnsi="Wingdings" w:hint="default"/>
+        <w:sz w:val="20"/>
+      </w:rPr>
+    </w:lvl>
+    <w:lvl w:ilvl="6" w:tentative="1">
+      <w:start w:val="1"/>
+      <w:numFmt w:val="bullet"/>
+      <w:lvlText w:val=""/>
+      <w:lvlJc w:val="left"/>
+      <w:pPr>
+        <w:tabs>
+          <w:tab w:val="num" w:pos="5040"/>
+        </w:tabs>
+        <w:ind w:left="5040" w:hanging="360"/>
+      </w:pPr>
+      <w:rPr>
+        <w:rFonts w:ascii="Wingdings" w:hAnsi="Wingdings" w:hint="default"/>
+        <w:sz w:val="20"/>
+      </w:rPr>
+    </w:lvl>
+    <w:lvl w:ilvl="7" w:tentative="1">
+      <w:start w:val="1"/>
+      <w:numFmt w:val="bullet"/>
+      <w:lvlText w:val=""/>
+      <w:lvlJc w:val="left"/>
+      <w:pPr>
+        <w:tabs>
+          <w:tab w:val="num" w:pos="5760"/>
+        </w:tabs>
+        <w:ind w:left="5760" w:hanging="360"/>
+      </w:pPr>
+      <w:rPr>
+        <w:rFonts w:ascii="Wingdings" w:hAnsi="Wingdings" w:hint="default"/>
+        <w:sz w:val="20"/>
+      </w:rPr>
+    </w:lvl>
+    <w:lvl w:ilvl="8" w:tentative="1">
+      <w:start w:val="1"/>
+      <w:numFmt w:val="bullet"/>
+      <w:lvlText w:val=""/>
+      <w:lvlJc w:val="left"/>
+      <w:pPr>
+        <w:tabs>
+          <w:tab w:val="num" w:pos="6480"/>
+        </w:tabs>
+        <w:ind w:left="6480" w:hanging="360"/>
+      </w:pPr>
+      <w:rPr>
+        <w:rFonts w:ascii="Wingdings" w:hAnsi="Wingdings" w:hint="default"/>
+        <w:sz w:val="20"/>
+      </w:rPr>
+    </w:lvl>
+  </w:abstractNum>
+  <w:num w:numId="1">
+    <w:abstractNumId w:val="0"/>
+  </w:num>
+</w:numbering>
 </file>
 
 <file path=word/styles.xml><?xml version="1.0" encoding="utf-8"?>
@@ -1354,6 +2471,42 @@
 </w:styles>
 </file>
 
+<file path=word/activeX/activeX1.xml><?xml version="1.0" encoding="utf-8"?>
+<ax:ocx xmlns:ax="http://schemas.microsoft.com/office/2006/activeX" xmlns:r="http://schemas.openxmlformats.org/officeDocument/2006/relationships" ax:classid="{5512D116-5CC6-11CF-8D67-00AA00BDCE1D}" ax:persistence="persistStream" r:id="rId1"/>
+</file>
+
+<file path=word/activeX/activeX2.xml><?xml version="1.0" encoding="utf-8"?>
+<ax:ocx xmlns:ax="http://schemas.microsoft.com/office/2006/activeX" xmlns:r="http://schemas.openxmlformats.org/officeDocument/2006/relationships" ax:classid="{5512D116-5CC6-11CF-8D67-00AA00BDCE1D}" ax:persistence="persistStream" r:id="rId1"/>
+</file>
+
+<file path=word/activeX/activeX3.xml><?xml version="1.0" encoding="utf-8"?>
+<ax:ocx xmlns:ax="http://schemas.microsoft.com/office/2006/activeX" xmlns:r="http://schemas.openxmlformats.org/officeDocument/2006/relationships" ax:classid="{5512D116-5CC6-11CF-8D67-00AA00BDCE1D}" ax:persistence="persistStream" r:id="rId1"/>
+</file>
+
+<file path=word/activeX/activeX4.xml><?xml version="1.0" encoding="utf-8"?>
+<ax:ocx xmlns:ax="http://schemas.microsoft.com/office/2006/activeX" xmlns:r="http://schemas.openxmlformats.org/officeDocument/2006/relationships" ax:classid="{5512D116-5CC6-11CF-8D67-00AA00BDCE1D}" ax:persistence="persistStream" r:id="rId1"/>
+</file>
+
+<file path=word/activeX/activeX5.xml><?xml version="1.0" encoding="utf-8"?>
+<ax:ocx xmlns:ax="http://schemas.microsoft.com/office/2006/activeX" xmlns:r="http://schemas.openxmlformats.org/officeDocument/2006/relationships" ax:classid="{5512D116-5CC6-11CF-8D67-00AA00BDCE1D}" ax:persistence="persistStream" r:id="rId1"/>
+</file>
+
+<file path=word/activeX/activeX6.xml><?xml version="1.0" encoding="utf-8"?>
+<ax:ocx xmlns:ax="http://schemas.microsoft.com/office/2006/activeX" xmlns:r="http://schemas.openxmlformats.org/officeDocument/2006/relationships" ax:classid="{5512D116-5CC6-11CF-8D67-00AA00BDCE1D}" ax:persistence="persistStream" r:id="rId1"/>
+</file>
+
+<file path=word/activeX/activeX7.xml><?xml version="1.0" encoding="utf-8"?>
+<ax:ocx xmlns:ax="http://schemas.microsoft.com/office/2006/activeX" xmlns:r="http://schemas.openxmlformats.org/officeDocument/2006/relationships" ax:classid="{5512D116-5CC6-11CF-8D67-00AA00BDCE1D}" ax:persistence="persistStream" r:id="rId1"/>
+</file>
+
+<file path=word/activeX/activeX8.xml><?xml version="1.0" encoding="utf-8"?>
+<ax:ocx xmlns:ax="http://schemas.microsoft.com/office/2006/activeX" xmlns:r="http://schemas.openxmlformats.org/officeDocument/2006/relationships" ax:classid="{5512D116-5CC6-11CF-8D67-00AA00BDCE1D}" ax:persistence="persistStream" r:id="rId1"/>
+</file>
+
+<file path=word/activeX/activeX9.xml><?xml version="1.0" encoding="utf-8"?>
+<ax:ocx xmlns:ax="http://schemas.microsoft.com/office/2006/activeX" xmlns:r="http://schemas.openxmlformats.org/officeDocument/2006/relationships" ax:classid="{5512D116-5CC6-11CF-8D67-00AA00BDCE1D}" ax:persistence="persistStream" r:id="rId1"/>
+</file>
+
 <file path=word/theme/theme1.xml><?xml version="1.0" encoding="utf-8"?>
 <a:theme xmlns:a="http://schemas.openxmlformats.org/drawingml/2006/main" name="Office Theme">
   <a:themeElements>

</xml_diff>